<commit_message>
Resume Update (Stats Addition)
</commit_message>
<xml_diff>
--- a/packages/Resume/Resume - Muhammad Hasnain Fatmi.docx
+++ b/packages/Resume/Resume - Muhammad Hasnain Fatmi.docx
@@ -181,7 +181,6 @@
           </w:rPr>
           <w:t xml:space="preserve"> (</w:t>
         </w:r>
-        <w:proofErr w:type="spellStart"/>
         <w:r>
           <w:rPr>
             <w:rStyle w:val="Hyperlink"/>
@@ -189,17 +188,7 @@
             <w:b/>
             <w:bCs/>
           </w:rPr>
-          <w:t>hasnain</w:t>
-        </w:r>
-        <w:proofErr w:type="spellEnd"/>
-        <w:r>
-          <w:rPr>
-            <w:rStyle w:val="Hyperlink"/>
-            <w:rFonts w:ascii="Times New Roman" w:hAnsi="Times New Roman" w:cs="Times New Roman"/>
-            <w:b/>
-            <w:bCs/>
-          </w:rPr>
-          <w:t>-fatmi</w:t>
+          <w:t>hasnain-fatmi</w:t>
         </w:r>
         <w:r>
           <w:rPr>
@@ -633,23 +622,13 @@
           <w:szCs w:val="20"/>
         </w:rPr>
       </w:pPr>
-      <w:proofErr w:type="spellStart"/>
       <w:r>
         <w:rPr>
           <w:rFonts w:ascii="Times New Roman" w:hAnsi="Times New Roman" w:cs="Times New Roman"/>
           <w:sz w:val="22"/>
           <w:szCs w:val="24"/>
         </w:rPr>
-        <w:t>Techlogix</w:t>
-      </w:r>
-      <w:proofErr w:type="spellEnd"/>
-      <w:r>
-        <w:rPr>
-          <w:rFonts w:ascii="Times New Roman" w:hAnsi="Times New Roman" w:cs="Times New Roman"/>
-          <w:sz w:val="22"/>
-          <w:szCs w:val="24"/>
-        </w:rPr>
-        <w:t xml:space="preserve"> Pakistan (Pvt.)</w:t>
+        <w:t>Techlogix Pakistan (Pvt.)</w:t>
       </w:r>
       <w:r>
         <w:rPr>
@@ -992,37 +971,12 @@
         </w:rPr>
         <w:t xml:space="preserve">:                 </w:t>
       </w:r>
-      <w:proofErr w:type="spellStart"/>
       <w:r>
         <w:rPr>
           <w:rFonts w:ascii="Times New Roman" w:hAnsi="Times New Roman" w:cs="Times New Roman"/>
           <w:szCs w:val="20"/>
         </w:rPr>
-        <w:t>ReactJs</w:t>
-      </w:r>
-      <w:proofErr w:type="spellEnd"/>
-      <w:r>
-        <w:rPr>
-          <w:rFonts w:ascii="Times New Roman" w:hAnsi="Times New Roman" w:cs="Times New Roman"/>
-          <w:szCs w:val="20"/>
-        </w:rPr>
-        <w:t xml:space="preserve">, </w:t>
-      </w:r>
-      <w:proofErr w:type="spellStart"/>
-      <w:r>
-        <w:rPr>
-          <w:rFonts w:ascii="Times New Roman" w:hAnsi="Times New Roman" w:cs="Times New Roman"/>
-          <w:szCs w:val="20"/>
-        </w:rPr>
-        <w:t>AngularJs</w:t>
-      </w:r>
-      <w:proofErr w:type="spellEnd"/>
-      <w:r>
-        <w:rPr>
-          <w:rFonts w:ascii="Times New Roman" w:hAnsi="Times New Roman" w:cs="Times New Roman"/>
-          <w:szCs w:val="20"/>
-        </w:rPr>
-        <w:t>, Django REST Framework (DRF), .NET Core</w:t>
+        <w:t>ReactJs, AngularJs, Django REST Framework (DRF), .NET Core</w:t>
       </w:r>
     </w:p>
     <w:p>
@@ -1422,23 +1376,7 @@
           <w:b/>
           <w:bCs/>
         </w:rPr>
-        <w:t xml:space="preserve">, DRF, </w:t>
-      </w:r>
-      <w:r>
-        <w:rPr>
-          <w:rFonts w:ascii="Times New Roman" w:hAnsi="Times New Roman" w:cs="Times New Roman"/>
-          <w:b/>
-          <w:bCs/>
-        </w:rPr>
-        <w:t>R</w:t>
-      </w:r>
-      <w:r>
-        <w:rPr>
-          <w:rFonts w:ascii="Times New Roman" w:hAnsi="Times New Roman" w:cs="Times New Roman"/>
-          <w:b/>
-          <w:bCs/>
-        </w:rPr>
-        <w:t>EACTJs, SENTENCE-BERT</w:t>
+        <w:t>, DRF, REACTJs, SENTENCE-BERT</w:t>
       </w:r>
       <w:r>
         <w:rPr>
@@ -1754,7 +1692,7 @@
             <w:sz w:val="22"/>
             <w:szCs w:val="24"/>
           </w:rPr>
-          <w:t>MoveOn | FL</w:t>
+          <w:t>MoveOn</w:t>
         </w:r>
         <w:r>
           <w:rPr>
@@ -1765,7 +1703,7 @@
             <w:sz w:val="22"/>
             <w:szCs w:val="24"/>
           </w:rPr>
-          <w:t>U</w:t>
+          <w:t xml:space="preserve"> </w:t>
         </w:r>
         <w:r>
           <w:rPr>
@@ -1776,7 +1714,7 @@
             <w:sz w:val="22"/>
             <w:szCs w:val="24"/>
           </w:rPr>
-          <w:t>TTER, FI</w:t>
+          <w:t>(Vehicle Provisioning Application)</w:t>
         </w:r>
         <w:r>
           <w:rPr>
@@ -1787,7 +1725,7 @@
             <w:sz w:val="22"/>
             <w:szCs w:val="24"/>
           </w:rPr>
-          <w:t>R</w:t>
+          <w:t xml:space="preserve"> </w:t>
         </w:r>
         <w:r>
           <w:rPr>
@@ -1798,7 +1736,7 @@
             <w:sz w:val="22"/>
             <w:szCs w:val="24"/>
           </w:rPr>
-          <w:t>EBASE</w:t>
+          <w:t>| FLUTTER, FIREBASE</w:t>
         </w:r>
       </w:hyperlink>
       <w:r>
@@ -1809,7 +1747,7 @@
           <w:sz w:val="22"/>
           <w:szCs w:val="24"/>
         </w:rPr>
-        <w:tab/>
+        <w:t xml:space="preserve">                 </w:t>
       </w:r>
       <w:r>
         <w:rPr>
@@ -1849,47 +1787,7 @@
           <w:sz w:val="22"/>
           <w:szCs w:val="24"/>
         </w:rPr>
-        <w:tab/>
-      </w:r>
-      <w:r>
-        <w:rPr>
-          <w:rFonts w:ascii="Times New Roman" w:hAnsi="Times New Roman" w:cs="Times New Roman"/>
-          <w:b/>
-          <w:bCs/>
-          <w:sz w:val="22"/>
-          <w:szCs w:val="24"/>
-        </w:rPr>
-        <w:t xml:space="preserve">                        </w:t>
-      </w:r>
-      <w:r>
-        <w:rPr>
-          <w:rFonts w:ascii="Times New Roman" w:hAnsi="Times New Roman" w:cs="Times New Roman"/>
-          <w:b/>
-          <w:bCs/>
-          <w:sz w:val="22"/>
-          <w:szCs w:val="24"/>
-        </w:rPr>
-        <w:tab/>
-      </w:r>
-      <w:r>
-        <w:rPr>
-          <w:rFonts w:ascii="Times New Roman" w:hAnsi="Times New Roman" w:cs="Times New Roman"/>
-          <w:b/>
-          <w:bCs/>
-          <w:sz w:val="22"/>
-          <w:szCs w:val="24"/>
-        </w:rPr>
-        <w:tab/>
-      </w:r>
-      <w:r>
-        <w:rPr>
-          <w:rFonts w:ascii="Times New Roman" w:hAnsi="Times New Roman" w:cs="Times New Roman"/>
-          <w:b/>
-          <w:bCs/>
-          <w:sz w:val="22"/>
-          <w:szCs w:val="24"/>
-        </w:rPr>
-        <w:tab/>
+        <w:t xml:space="preserve"> </w:t>
       </w:r>
       <w:r>
         <w:rPr>
@@ -1957,7 +1855,35 @@
           <w:rFonts w:ascii="Times New Roman" w:hAnsi="Times New Roman" w:cs="Times New Roman"/>
           <w:szCs w:val="20"/>
         </w:rPr>
-        <w:t>Developed and published a Flutter-based mobile app for Faizan Movers, enabling real-time bus and car</w:t>
+        <w:t xml:space="preserve">Designed and deployed </w:t>
+      </w:r>
+      <w:r>
+        <w:rPr>
+          <w:rFonts w:ascii="Times New Roman" w:hAnsi="Times New Roman" w:cs="Times New Roman"/>
+          <w:szCs w:val="20"/>
+        </w:rPr>
+        <w:t xml:space="preserve">a Flutter-based mobile app </w:t>
+      </w:r>
+      <w:r>
+        <w:rPr>
+          <w:rFonts w:ascii="Times New Roman" w:hAnsi="Times New Roman" w:cs="Times New Roman"/>
+          <w:szCs w:val="20"/>
+        </w:rPr>
+        <w:t>for Faizan Movers, streamlining real-time</w:t>
+      </w:r>
+      <w:r>
+        <w:rPr>
+          <w:rFonts w:ascii="Times New Roman" w:hAnsi="Times New Roman" w:cs="Times New Roman"/>
+          <w:szCs w:val="20"/>
+        </w:rPr>
+        <w:t xml:space="preserve"> </w:t>
+      </w:r>
+      <w:r>
+        <w:rPr>
+          <w:rFonts w:ascii="Times New Roman" w:hAnsi="Times New Roman" w:cs="Times New Roman"/>
+          <w:szCs w:val="20"/>
+        </w:rPr>
+        <w:t>bookings</w:t>
       </w:r>
     </w:p>
     <w:p>
@@ -1975,7 +1901,28 @@
           <w:rFonts w:ascii="Times New Roman" w:hAnsi="Times New Roman" w:cs="Times New Roman"/>
           <w:szCs w:val="20"/>
         </w:rPr>
-        <w:t>bookings for events such as tours and weddings.</w:t>
+        <w:t xml:space="preserve">for tours and wedding transport, used by 100+ users with </w:t>
+      </w:r>
+      <w:r>
+        <w:rPr>
+          <w:rFonts w:ascii="Times New Roman" w:hAnsi="Times New Roman" w:cs="Times New Roman"/>
+          <w:szCs w:val="20"/>
+        </w:rPr>
+        <w:t>4</w:t>
+      </w:r>
+      <w:r>
+        <w:rPr>
+          <w:rFonts w:ascii="Times New Roman" w:hAnsi="Times New Roman" w:cs="Times New Roman"/>
+          <w:szCs w:val="20"/>
+        </w:rPr>
+        <w:t>0+ monthly active users</w:t>
+      </w:r>
+      <w:r>
+        <w:rPr>
+          <w:rFonts w:ascii="Times New Roman" w:hAnsi="Times New Roman" w:cs="Times New Roman"/>
+          <w:szCs w:val="20"/>
+        </w:rPr>
+        <w:t>.</w:t>
       </w:r>
     </w:p>
     <w:p>
@@ -2020,7 +1967,6 @@
         </w:rPr>
       </w:pPr>
       <w:hyperlink r:id="rId14" w:history="1">
-        <w:proofErr w:type="spellStart"/>
         <w:r>
           <w:rPr>
             <w:rStyle w:val="Hyperlink"/>
@@ -2030,19 +1976,7 @@
             <w:sz w:val="22"/>
             <w:szCs w:val="24"/>
           </w:rPr>
-          <w:t>DCACNet</w:t>
-        </w:r>
-        <w:proofErr w:type="spellEnd"/>
-        <w:r>
-          <w:rPr>
-            <w:rStyle w:val="Hyperlink"/>
-            <w:rFonts w:ascii="Times New Roman" w:hAnsi="Times New Roman" w:cs="Times New Roman"/>
-            <w:b/>
-            <w:bCs/>
-            <w:sz w:val="22"/>
-            <w:szCs w:val="24"/>
-          </w:rPr>
-          <w:t>-CD</w:t>
+          <w:t>DCACNet-CD</w:t>
         </w:r>
         <w:r>
           <w:rPr>
@@ -3987,7 +3921,7 @@
   <w:abstractNum w:abstractNumId="17" w15:restartNumberingAfterBreak="0">
     <w:nsid w:val="3F211D25"/>
     <w:multiLevelType w:val="hybridMultilevel"/>
-    <w:tmpl w:val="460A8386"/>
+    <w:tmpl w:val="B2F27F1E"/>
     <w:lvl w:ilvl="0" w:tplc="04090001">
       <w:start w:val="1"/>
       <w:numFmt w:val="bullet"/>
@@ -31435,6 +31369,7 @@
     <w:rsid w:val="004420C0"/>
     <w:rsid w:val="004701D1"/>
     <w:rsid w:val="004A5277"/>
+    <w:rsid w:val="00544CB1"/>
     <w:rsid w:val="00553F7F"/>
     <w:rsid w:val="005C0817"/>
     <w:rsid w:val="005C2F35"/>
@@ -31455,6 +31390,7 @@
     <w:rsid w:val="00B06135"/>
     <w:rsid w:val="00B5114D"/>
     <w:rsid w:val="00BF7140"/>
+    <w:rsid w:val="00C36C8E"/>
     <w:rsid w:val="00CA7E75"/>
     <w:rsid w:val="00CC10DB"/>
     <w:rsid w:val="00CD4857"/>
@@ -32190,6 +32126,15 @@
 </file>
 
 <file path=customXml/item1.xml><?xml version="1.0" encoding="utf-8"?>
+<?mso-contentType ?>
+<FormTemplates xmlns="http://schemas.microsoft.com/sharepoint/v3/contenttype/forms">
+  <Display>DocumentLibraryForm</Display>
+  <Edit>DocumentLibraryForm</Edit>
+  <New>DocumentLibraryForm</New>
+</FormTemplates>
+</file>
+
+<file path=customXml/item2.xml><?xml version="1.0" encoding="utf-8"?>
 <p:properties xmlns:p="http://schemas.microsoft.com/office/2006/metadata/properties" xmlns:xsi="http://www.w3.org/2001/XMLSchema-instance" xmlns:pc="http://schemas.microsoft.com/office/infopath/2007/PartnerControls">
   <documentManagement>
     <_ip_UnifiedCompliancePolicyUIAction xmlns="http://schemas.microsoft.com/sharepoint/v3" xsi:nil="true"/>
@@ -32209,16 +32154,11 @@
 </p:properties>
 </file>
 
-<file path=customXml/item2.xml><?xml version="1.0" encoding="utf-8"?>
-<?mso-contentType ?>
-<FormTemplates xmlns="http://schemas.microsoft.com/sharepoint/v3/contenttype/forms">
-  <Display>DocumentLibraryForm</Display>
-  <Edit>DocumentLibraryForm</Edit>
-  <New>DocumentLibraryForm</New>
-</FormTemplates>
+<file path=customXml/item3.xml><?xml version="1.0" encoding="utf-8"?>
+<b:Sources xmlns:b="http://schemas.openxmlformats.org/officeDocument/2006/bibliography" xmlns="http://schemas.openxmlformats.org/officeDocument/2006/bibliography" SelectedStyle="\APASixthEditionOfficeOnline.xsl" StyleName="APA" Version="6"/>
 </file>
 
-<file path=customXml/item3.xml><?xml version="1.0" encoding="utf-8"?>
+<file path=customXml/item4.xml><?xml version="1.0" encoding="utf-8"?>
 <ct:contentTypeSchema xmlns:ct="http://schemas.microsoft.com/office/2006/metadata/contentType" xmlns:ma="http://schemas.microsoft.com/office/2006/metadata/properties/metaAttributes" ct:_="" ma:_="" ma:contentTypeName="Document" ma:contentTypeID="0x01010079F111ED35F8CC479449609E8A0923A6" ma:contentTypeVersion="26" ma:contentTypeDescription="Create a new document." ma:contentTypeScope="" ma:versionID="ac37c1753acd5e330d2062ccec26ea66">
   <xsd:schema xmlns:xsd="http://www.w3.org/2001/XMLSchema" xmlns:xs="http://www.w3.org/2001/XMLSchema" xmlns:p="http://schemas.microsoft.com/office/2006/metadata/properties" xmlns:ns1="http://schemas.microsoft.com/sharepoint/v3" xmlns:ns2="71af3243-3dd4-4a8d-8c0d-dd76da1f02a5" xmlns:ns3="16c05727-aa75-4e4a-9b5f-8a80a1165891" xmlns:ns4="230e9df3-be65-4c73-a93b-d1236ebd677e" targetNamespace="http://schemas.microsoft.com/office/2006/metadata/properties" ma:root="true" ma:fieldsID="3b340c7101c92c5120abd06486f94548" ns1:_="" ns2:_="" ns3:_="" ns4:_="">
     <xsd:import namespace="http://schemas.microsoft.com/sharepoint/v3"/>
@@ -32518,11 +32458,15 @@
 </ct:contentTypeSchema>
 </file>
 
-<file path=customXml/item4.xml><?xml version="1.0" encoding="utf-8"?>
-<b:Sources xmlns:b="http://schemas.openxmlformats.org/officeDocument/2006/bibliography" xmlns="http://schemas.openxmlformats.org/officeDocument/2006/bibliography" SelectedStyle="\APASixthEditionOfficeOnline.xsl" StyleName="APA" Version="6"/>
+<file path=customXml/itemProps1.xml><?xml version="1.0" encoding="utf-8"?>
+<ds:datastoreItem xmlns:ds="http://schemas.openxmlformats.org/officeDocument/2006/customXml" ds:itemID="{AABE5AEB-BD32-46FB-B4E8-5C314C3FA503}">
+  <ds:schemaRefs>
+    <ds:schemaRef ds:uri="http://schemas.microsoft.com/sharepoint/v3/contenttype/forms"/>
+  </ds:schemaRefs>
+</ds:datastoreItem>
 </file>
 
-<file path=customXml/itemProps1.xml><?xml version="1.0" encoding="utf-8"?>
+<file path=customXml/itemProps2.xml><?xml version="1.0" encoding="utf-8"?>
 <ds:datastoreItem xmlns:ds="http://schemas.openxmlformats.org/officeDocument/2006/customXml" ds:itemID="{A9893E80-0AB2-4C42-8D6E-F0C64251EDE9}">
   <ds:schemaRefs>
     <ds:schemaRef ds:uri="http://schemas.microsoft.com/office/2006/metadata/properties"/>
@@ -32534,15 +32478,15 @@
 </ds:datastoreItem>
 </file>
 
-<file path=customXml/itemProps2.xml><?xml version="1.0" encoding="utf-8"?>
-<ds:datastoreItem xmlns:ds="http://schemas.openxmlformats.org/officeDocument/2006/customXml" ds:itemID="{AABE5AEB-BD32-46FB-B4E8-5C314C3FA503}">
+<file path=customXml/itemProps3.xml><?xml version="1.0" encoding="utf-8"?>
+<ds:datastoreItem xmlns:ds="http://schemas.openxmlformats.org/officeDocument/2006/customXml" ds:itemID="{80A9F6A7-C362-4B22-98E3-15EE865AB95D}">
   <ds:schemaRefs>
-    <ds:schemaRef ds:uri="http://schemas.microsoft.com/sharepoint/v3/contenttype/forms"/>
+    <ds:schemaRef ds:uri="http://schemas.openxmlformats.org/officeDocument/2006/bibliography"/>
   </ds:schemaRefs>
 </ds:datastoreItem>
 </file>
 
-<file path=customXml/itemProps3.xml><?xml version="1.0" encoding="utf-8"?>
+<file path=customXml/itemProps4.xml><?xml version="1.0" encoding="utf-8"?>
 <ds:datastoreItem xmlns:ds="http://schemas.openxmlformats.org/officeDocument/2006/customXml" ds:itemID="{46268ACC-32FC-4261-BF80-5F6DE34E1C11}">
   <ds:schemaRefs>
     <ds:schemaRef ds:uri="http://schemas.microsoft.com/office/2006/metadata/contentType"/>
@@ -32563,14 +32507,6 @@
 </ds:datastoreItem>
 </file>
 
-<file path=customXml/itemProps4.xml><?xml version="1.0" encoding="utf-8"?>
-<ds:datastoreItem xmlns:ds="http://schemas.openxmlformats.org/officeDocument/2006/customXml" ds:itemID="{80A9F6A7-C362-4B22-98E3-15EE865AB95D}">
-  <ds:schemaRefs>
-    <ds:schemaRef ds:uri="http://schemas.openxmlformats.org/officeDocument/2006/bibliography"/>
-  </ds:schemaRefs>
-</ds:datastoreItem>
-</file>
-
 <file path=docMetadata/LabelInfo.xml><?xml version="1.0" encoding="utf-8"?>
 <clbl:labelList xmlns:clbl="http://schemas.microsoft.com/office/2020/mipLabelMetadata"/>
 </file>
</xml_diff>

<commit_message>
Update Resume with links
</commit_message>
<xml_diff>
--- a/packages/Resume/Resume - Muhammad Hasnain Fatmi.docx
+++ b/packages/Resume/Resume - Muhammad Hasnain Fatmi.docx
@@ -155,6 +155,42 @@
           <w:t>LinkedIn</w:t>
         </w:r>
       </w:hyperlink>
+      <w:r>
+        <w:t xml:space="preserve"> </w:t>
+      </w:r>
+      <w:r>
+        <w:rPr>
+          <w:rFonts w:ascii="Times New Roman" w:hAnsi="Times New Roman" w:cs="Times New Roman"/>
+          <w:b/>
+          <w:bCs/>
+          <w:sz w:val="22"/>
+        </w:rPr>
+        <w:t>|</w:t>
+      </w:r>
+      <w:r>
+        <w:rPr>
+          <w:rFonts w:ascii="Times New Roman" w:hAnsi="Times New Roman" w:cs="Times New Roman"/>
+          <w:b/>
+          <w:bCs/>
+          <w:sz w:val="22"/>
+        </w:rPr>
+        <w:t xml:space="preserve"> </w:t>
+      </w:r>
+      <w:hyperlink r:id="rId13" w:history="1">
+        <w:r>
+          <w:rPr>
+            <w:rStyle w:val="Hyperlink"/>
+            <w:rFonts w:ascii="Times New Roman" w:hAnsi="Times New Roman" w:cs="Times New Roman"/>
+            <w:b/>
+            <w:bCs/>
+            <w:sz w:val="22"/>
+          </w:rPr>
+          <w:t>Portfolio</w:t>
+        </w:r>
+      </w:hyperlink>
+      <w:r>
+        <w:t xml:space="preserve"> </w:t>
+      </w:r>
     </w:p>
     <w:p>
       <w:pPr>
@@ -1507,7 +1543,32 @@
           <w:szCs w:val="24"/>
         </w:rPr>
       </w:pPr>
-      <w:proofErr w:type="spellStart"/>
+      <w:hyperlink r:id="rId14" w:history="1">
+        <w:proofErr w:type="spellStart"/>
+        <w:r>
+          <w:rPr>
+            <w:rStyle w:val="Hyperlink"/>
+            <w:rFonts w:ascii="Times New Roman" w:hAnsi="Times New Roman" w:cs="Times New Roman"/>
+            <w:b/>
+            <w:bCs/>
+            <w:sz w:val="22"/>
+            <w:szCs w:val="24"/>
+          </w:rPr>
+          <w:t>DCACNet</w:t>
+        </w:r>
+        <w:proofErr w:type="spellEnd"/>
+        <w:r>
+          <w:rPr>
+            <w:rStyle w:val="Hyperlink"/>
+            <w:rFonts w:ascii="Times New Roman" w:hAnsi="Times New Roman" w:cs="Times New Roman"/>
+            <w:b/>
+            <w:bCs/>
+            <w:sz w:val="22"/>
+            <w:szCs w:val="24"/>
+          </w:rPr>
+          <w:t>-CD</w:t>
+        </w:r>
+      </w:hyperlink>
       <w:r>
         <w:rPr>
           <w:rFonts w:ascii="Times New Roman" w:hAnsi="Times New Roman" w:cs="Times New Roman"/>
@@ -1516,18 +1577,7 @@
           <w:sz w:val="22"/>
           <w:szCs w:val="24"/>
         </w:rPr>
-        <w:t>DCACNet</w:t>
-      </w:r>
-      <w:proofErr w:type="spellEnd"/>
-      <w:r>
-        <w:rPr>
-          <w:rFonts w:ascii="Times New Roman" w:hAnsi="Times New Roman" w:cs="Times New Roman"/>
-          <w:b/>
-          <w:bCs/>
-          <w:sz w:val="22"/>
-          <w:szCs w:val="24"/>
-        </w:rPr>
-        <w:t xml:space="preserve">-CD | </w:t>
+        <w:t xml:space="preserve"> | </w:t>
       </w:r>
       <w:r>
         <w:rPr>
@@ -1715,7 +1765,7 @@
           <w:sz w:val="23"/>
           <w:szCs w:val="23"/>
         </w:rPr>
-        <w:t>Achieved 9</w:t>
+        <w:t xml:space="preserve">Achieved </w:t>
       </w:r>
       <w:r>
         <w:rPr>
@@ -1723,7 +1773,23 @@
           <w:sz w:val="23"/>
           <w:szCs w:val="23"/>
         </w:rPr>
-        <w:t>2</w:t>
+        <w:t>~</w:t>
+      </w:r>
+      <w:r>
+        <w:rPr>
+          <w:rFonts w:ascii="Times New Roman" w:hAnsi="Times New Roman" w:cs="Times New Roman"/>
+          <w:sz w:val="23"/>
+          <w:szCs w:val="23"/>
+        </w:rPr>
+        <w:t>9</w:t>
+      </w:r>
+      <w:r>
+        <w:rPr>
+          <w:rFonts w:ascii="Times New Roman" w:hAnsi="Times New Roman" w:cs="Times New Roman"/>
+          <w:sz w:val="23"/>
+          <w:szCs w:val="23"/>
+        </w:rPr>
+        <w:t>1</w:t>
       </w:r>
       <w:r>
         <w:rPr>
@@ -1753,6 +1819,19 @@
           <w:szCs w:val="24"/>
         </w:rPr>
       </w:pPr>
+      <w:hyperlink r:id="rId15" w:history="1">
+        <w:r>
+          <w:rPr>
+            <w:rStyle w:val="Hyperlink"/>
+            <w:rFonts w:ascii="Times New Roman" w:hAnsi="Times New Roman" w:cs="Times New Roman"/>
+            <w:b/>
+            <w:bCs/>
+            <w:sz w:val="22"/>
+            <w:szCs w:val="24"/>
+          </w:rPr>
+          <w:t>HWCS</w:t>
+        </w:r>
+      </w:hyperlink>
       <w:r>
         <w:rPr>
           <w:rFonts w:ascii="Times New Roman" w:hAnsi="Times New Roman" w:cs="Times New Roman"/>
@@ -1761,7 +1840,7 @@
           <w:sz w:val="22"/>
           <w:szCs w:val="24"/>
         </w:rPr>
-        <w:t xml:space="preserve">HWCS | </w:t>
+        <w:t xml:space="preserve"> | </w:t>
       </w:r>
       <w:r>
         <w:rPr>
@@ -2546,12 +2625,12 @@
       </w:r>
     </w:p>
     <w:sectPr>
-      <w:headerReference w:type="even" r:id="rId13"/>
-      <w:headerReference w:type="default" r:id="rId14"/>
-      <w:footerReference w:type="even" r:id="rId15"/>
-      <w:footerReference w:type="default" r:id="rId16"/>
-      <w:headerReference w:type="first" r:id="rId17"/>
-      <w:footerReference w:type="first" r:id="rId18"/>
+      <w:headerReference w:type="even" r:id="rId16"/>
+      <w:headerReference w:type="default" r:id="rId17"/>
+      <w:footerReference w:type="even" r:id="rId18"/>
+      <w:footerReference w:type="default" r:id="rId19"/>
+      <w:headerReference w:type="first" r:id="rId20"/>
+      <w:footerReference w:type="first" r:id="rId21"/>
       <w:pgSz w:w="11906" w:h="16838" w:code="9"/>
       <w:pgMar w:top="720" w:right="720" w:bottom="720" w:left="720" w:header="576" w:footer="288" w:gutter="0"/>
       <w:pgNumType w:start="1"/>
@@ -6312,6 +6391,7 @@
   <w:style w:type="character" w:default="1" w:styleId="DefaultParagraphFont">
     <w:name w:val="Default Paragraph Font"/>
     <w:uiPriority w:val="1"/>
+    <w:semiHidden/>
     <w:unhideWhenUsed/>
   </w:style>
   <w:style w:type="table" w:default="1" w:styleId="TableNormal">
@@ -31292,6 +31372,7 @@
     <w:rsid w:val="00A63724"/>
     <w:rsid w:val="00A637C7"/>
     <w:rsid w:val="00A72440"/>
+    <w:rsid w:val="00A91551"/>
     <w:rsid w:val="00B030AE"/>
     <w:rsid w:val="00B05C71"/>
     <w:rsid w:val="00B06135"/>
@@ -31306,11 +31387,14 @@
     <w:rsid w:val="00D66FFD"/>
     <w:rsid w:val="00DF4154"/>
     <w:rsid w:val="00DF74DA"/>
+    <w:rsid w:val="00E279A4"/>
+    <w:rsid w:val="00E418D4"/>
     <w:rsid w:val="00E56E77"/>
     <w:rsid w:val="00E57A6A"/>
     <w:rsid w:val="00EC7B8B"/>
     <w:rsid w:val="00F72D02"/>
     <w:rsid w:val="00FA62F9"/>
+    <w:rsid w:val="00FE5812"/>
     <w:rsid w:val="00FF7CB9"/>
   </w:rsids>
   <m:mathPr>

</xml_diff>

<commit_message>
Update resume content for clarity and accuracy; enhance project descriptions and technology stack details
</commit_message>
<xml_diff>
--- a/packages/Resume/Resume - Muhammad Hasnain Fatmi.docx
+++ b/packages/Resume/Resume - Muhammad Hasnain Fatmi.docx
@@ -219,7 +219,47 @@
           <w:sz w:val="24"/>
           <w:szCs w:val="24"/>
         </w:rPr>
-        <w:t>Software engineer experienced in building data pipelines, transforming source data, and developing full-stack applications. My goal is to create practical and efficient systems that turn data into meaningful outcomes and drive business value.</w:t>
+        <w:t xml:space="preserve">Software engineer with experience in </w:t>
+      </w:r>
+      <w:r>
+        <w:rPr>
+          <w:rFonts w:ascii="Times New Roman" w:hAnsi="Times New Roman" w:cs="Times New Roman"/>
+          <w:sz w:val="24"/>
+          <w:szCs w:val="24"/>
+        </w:rPr>
+        <w:t>full-stack development</w:t>
+      </w:r>
+      <w:r>
+        <w:rPr>
+          <w:rFonts w:ascii="Times New Roman" w:hAnsi="Times New Roman" w:cs="Times New Roman"/>
+          <w:sz w:val="24"/>
+          <w:szCs w:val="24"/>
+        </w:rPr>
+        <w:t xml:space="preserve">, </w:t>
+      </w:r>
+      <w:r>
+        <w:rPr>
+          <w:rFonts w:ascii="Times New Roman" w:hAnsi="Times New Roman" w:cs="Times New Roman"/>
+          <w:sz w:val="24"/>
+          <w:szCs w:val="24"/>
+        </w:rPr>
+        <w:t>data pipelines, data transformation,</w:t>
+      </w:r>
+      <w:r>
+        <w:rPr>
+          <w:rFonts w:ascii="Times New Roman" w:hAnsi="Times New Roman" w:cs="Times New Roman"/>
+          <w:sz w:val="24"/>
+          <w:szCs w:val="24"/>
+        </w:rPr>
+        <w:t xml:space="preserve"> </w:t>
+      </w:r>
+      <w:r>
+        <w:rPr>
+          <w:rFonts w:ascii="Times New Roman" w:hAnsi="Times New Roman" w:cs="Times New Roman"/>
+          <w:sz w:val="24"/>
+          <w:szCs w:val="24"/>
+        </w:rPr>
+        <w:t>and ML workflows. I focus on creating efficient, impactful systems that turn data into meaningful outcomes.</w:t>
       </w:r>
     </w:p>
     <w:p>
@@ -627,7 +667,6 @@
           <w:szCs w:val="20"/>
         </w:rPr>
       </w:pPr>
-      <w:proofErr w:type="spellStart"/>
       <w:r>
         <w:rPr>
           <w:rFonts w:ascii="Times New Roman" w:hAnsi="Times New Roman" w:cs="Times New Roman"/>
@@ -636,7 +675,6 @@
         </w:rPr>
         <w:t>EaseCloud</w:t>
       </w:r>
-      <w:proofErr w:type="spellEnd"/>
       <w:r>
         <w:rPr>
           <w:rFonts w:ascii="Times New Roman" w:hAnsi="Times New Roman" w:cs="Times New Roman"/>
@@ -859,25 +897,7 @@
           <w:sz w:val="23"/>
           <w:szCs w:val="23"/>
         </w:rPr>
-        <w:t xml:space="preserve">interactive </w:t>
-      </w:r>
-      <w:proofErr w:type="spellStart"/>
-      <w:r>
-        <w:rPr>
-          <w:rFonts w:ascii="Times New Roman" w:hAnsi="Times New Roman" w:cs="Times New Roman"/>
-          <w:sz w:val="23"/>
-          <w:szCs w:val="23"/>
-        </w:rPr>
-        <w:t>Metabase</w:t>
-      </w:r>
-      <w:proofErr w:type="spellEnd"/>
-      <w:r>
-        <w:rPr>
-          <w:rFonts w:ascii="Times New Roman" w:hAnsi="Times New Roman" w:cs="Times New Roman"/>
-          <w:sz w:val="23"/>
-          <w:szCs w:val="23"/>
-        </w:rPr>
-        <w:t xml:space="preserve"> dashboards tracking key business metrics, reducing ad-hoc reporting requests and enabling executives to identify revenue optimization opportunities</w:t>
+        <w:t>interactive Metabase dashboards tracking key business metrics, reducing ad-hoc reporting requests and enabling executives to identify revenue optimization opportunities</w:t>
       </w:r>
     </w:p>
     <w:p>
@@ -1062,23 +1082,13 @@
           <w:szCs w:val="20"/>
         </w:rPr>
       </w:pPr>
-      <w:proofErr w:type="spellStart"/>
       <w:r>
         <w:rPr>
           <w:rFonts w:ascii="Times New Roman" w:hAnsi="Times New Roman" w:cs="Times New Roman"/>
           <w:sz w:val="23"/>
           <w:szCs w:val="23"/>
         </w:rPr>
-        <w:t>Techlogix</w:t>
-      </w:r>
-      <w:proofErr w:type="spellEnd"/>
-      <w:r>
-        <w:rPr>
-          <w:rFonts w:ascii="Times New Roman" w:hAnsi="Times New Roman" w:cs="Times New Roman"/>
-          <w:sz w:val="23"/>
-          <w:szCs w:val="23"/>
-        </w:rPr>
-        <w:t xml:space="preserve"> Pakistan (Pvt.)</w:t>
+        <w:t>Techlogix Pakistan (Pvt.)</w:t>
       </w:r>
       <w:r>
         <w:rPr>
@@ -1248,7 +1258,7 @@
         <mc:AlternateContent>
           <mc:Choice Requires="wps">
             <w:drawing>
-              <wp:inline distT="0" distB="0" distL="0" distR="0" wp14:anchorId="33B90705" wp14:editId="5C4F282D">
+              <wp:inline distT="0" distB="0" distL="0" distR="0" wp14:anchorId="324087E3" wp14:editId="70A9D286">
                 <wp:extent cx="6918960" cy="45720"/>
                 <wp:effectExtent l="0" t="0" r="34290" b="30480"/>
                 <wp:docPr id="1291872827" name="Straight Connector 1">
@@ -1290,7 +1300,7 @@
           </mc:Choice>
           <mc:Fallback>
             <w:pict>
-              <v:line w14:anchorId="44209ABC" id="Straight Connector 1" o:spid="_x0000_s1026" alt="&quot;&quot;" style="flip:y;visibility:visible;mso-wrap-style:square;mso-left-percent:-10001;mso-top-percent:-10001;mso-position-horizontal:absolute;mso-position-horizontal-relative:char;mso-position-vertical:absolute;mso-position-vertical-relative:line;mso-left-percent:-10001;mso-top-percent:-10001" from="0,0" to="544.8pt,3.6pt" o:gfxdata="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" strokecolor="black [3213]" strokeweight="1pt">
+              <v:line w14:anchorId="51041F3A" id="Straight Connector 1" o:spid="_x0000_s1026" alt="&quot;&quot;" style="flip:y;visibility:visible;mso-wrap-style:square;mso-left-percent:-10001;mso-top-percent:-10001;mso-position-horizontal:absolute;mso-position-horizontal-relative:char;mso-position-vertical:absolute;mso-position-vertical-relative:line;mso-left-percent:-10001;mso-top-percent:-10001" from="0,0" to="544.8pt,3.6pt" o:gfxdata="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" strokecolor="black [3213]" strokeweight="1pt">
                 <v:stroke joinstyle="miter"/>
                 <w10:anchorlock/>
               </v:line>
@@ -1349,7 +1359,31 @@
           <w:b/>
           <w:bCs/>
         </w:rPr>
-        <w:t>RAG, DRF, REACTJs, SENTENCE-BERT</w:t>
+        <w:t xml:space="preserve">RAG, </w:t>
+      </w:r>
+      <w:r>
+        <w:rPr>
+          <w:rFonts w:ascii="Times New Roman" w:hAnsi="Times New Roman" w:cs="Times New Roman"/>
+          <w:b/>
+          <w:bCs/>
+        </w:rPr>
+        <w:t>DJANGO</w:t>
+      </w:r>
+      <w:r>
+        <w:rPr>
+          <w:rFonts w:ascii="Times New Roman" w:hAnsi="Times New Roman" w:cs="Times New Roman"/>
+          <w:b/>
+          <w:bCs/>
+        </w:rPr>
+        <w:t>, REACTJs, SENTENCE-BERT</w:t>
+      </w:r>
+      <w:r>
+        <w:rPr>
+          <w:rFonts w:ascii="Times New Roman" w:hAnsi="Times New Roman" w:cs="Times New Roman"/>
+          <w:b/>
+          <w:bCs/>
+        </w:rPr>
+        <w:t>, LANG-CHAIN, LLMs</w:t>
       </w:r>
       <w:r>
         <w:rPr>
@@ -1359,37 +1393,7 @@
           <w:sz w:val="22"/>
           <w:szCs w:val="24"/>
         </w:rPr>
-        <w:tab/>
-      </w:r>
-      <w:r>
-        <w:rPr>
-          <w:rFonts w:ascii="Times New Roman" w:hAnsi="Times New Roman" w:cs="Times New Roman"/>
-          <w:b/>
-          <w:bCs/>
-          <w:sz w:val="22"/>
-          <w:szCs w:val="24"/>
-        </w:rPr>
-        <w:t xml:space="preserve">                                                      </w:t>
-      </w:r>
-      <w:r>
-        <w:rPr>
-          <w:rFonts w:ascii="Times New Roman" w:hAnsi="Times New Roman" w:cs="Times New Roman"/>
-          <w:b/>
-          <w:bCs/>
-          <w:sz w:val="22"/>
-          <w:szCs w:val="24"/>
-        </w:rPr>
-        <w:tab/>
-      </w:r>
-      <w:r>
-        <w:rPr>
-          <w:rFonts w:ascii="Times New Roman" w:hAnsi="Times New Roman" w:cs="Times New Roman"/>
-          <w:b/>
-          <w:bCs/>
-          <w:sz w:val="22"/>
-          <w:szCs w:val="24"/>
-        </w:rPr>
-        <w:t>(</w:t>
+        <w:t xml:space="preserve">                          (</w:t>
       </w:r>
       <w:r>
         <w:rPr>
@@ -1480,31 +1484,7 @@
           <w:sz w:val="23"/>
           <w:szCs w:val="23"/>
         </w:rPr>
-        <w:t>and career planning</w:t>
-      </w:r>
-      <w:r>
-        <w:rPr>
-          <w:rFonts w:ascii="Times New Roman" w:hAnsi="Times New Roman" w:cs="Times New Roman"/>
-          <w:sz w:val="23"/>
-          <w:szCs w:val="23"/>
-        </w:rPr>
-        <w:t xml:space="preserve"> with help of NLP and RAG for text generation and semantic analysis</w:t>
-      </w:r>
-      <w:r>
-        <w:rPr>
-          <w:rFonts w:ascii="Times New Roman" w:hAnsi="Times New Roman" w:cs="Times New Roman"/>
-          <w:sz w:val="23"/>
-          <w:szCs w:val="23"/>
-        </w:rPr>
-        <w:t>.</w:t>
-      </w:r>
-      <w:r>
-        <w:rPr>
-          <w:rFonts w:ascii="Times New Roman" w:hAnsi="Times New Roman" w:cs="Times New Roman"/>
-          <w:sz w:val="23"/>
-          <w:szCs w:val="23"/>
-        </w:rPr>
-        <w:t xml:space="preserve"> </w:t>
+        <w:t xml:space="preserve">and career planning with help of NLP and RAG for text generation and semantic analysis. </w:t>
       </w:r>
     </w:p>
     <w:p>
@@ -1544,7 +1524,6 @@
         </w:rPr>
       </w:pPr>
       <w:hyperlink r:id="rId14" w:history="1">
-        <w:proofErr w:type="spellStart"/>
         <w:r>
           <w:rPr>
             <w:rStyle w:val="Hyperlink"/>
@@ -1554,19 +1533,7 @@
             <w:sz w:val="22"/>
             <w:szCs w:val="24"/>
           </w:rPr>
-          <w:t>DCACNet</w:t>
-        </w:r>
-        <w:proofErr w:type="spellEnd"/>
-        <w:r>
-          <w:rPr>
-            <w:rStyle w:val="Hyperlink"/>
-            <w:rFonts w:ascii="Times New Roman" w:hAnsi="Times New Roman" w:cs="Times New Roman"/>
-            <w:b/>
-            <w:bCs/>
-            <w:sz w:val="22"/>
-            <w:szCs w:val="24"/>
-          </w:rPr>
-          <w:t>-CD</w:t>
+          <w:t>DCACNet-CD</w:t>
         </w:r>
       </w:hyperlink>
       <w:r>
@@ -1593,23 +1560,7 @@
           <w:b/>
           <w:bCs/>
         </w:rPr>
-        <w:t>, F</w:t>
-      </w:r>
-      <w:r>
-        <w:rPr>
-          <w:rFonts w:ascii="Times New Roman" w:hAnsi="Times New Roman" w:cs="Times New Roman"/>
-          <w:b/>
-          <w:bCs/>
-        </w:rPr>
-        <w:t>AST</w:t>
-      </w:r>
-      <w:r>
-        <w:rPr>
-          <w:rFonts w:ascii="Times New Roman" w:hAnsi="Times New Roman" w:cs="Times New Roman"/>
-          <w:b/>
-          <w:bCs/>
-        </w:rPr>
-        <w:t>API</w:t>
+        <w:t>, FASTAPI</w:t>
       </w:r>
       <w:r>
         <w:tab/>
@@ -1848,7 +1799,23 @@
           <w:b/>
           <w:bCs/>
         </w:rPr>
-        <w:t>KNN, PYTHON, GLCM, DJANGO</w:t>
+        <w:t xml:space="preserve">KNN, PYTHON, GLCM, </w:t>
+      </w:r>
+      <w:r>
+        <w:rPr>
+          <w:rFonts w:ascii="Times New Roman" w:hAnsi="Times New Roman" w:cs="Times New Roman"/>
+          <w:b/>
+          <w:bCs/>
+        </w:rPr>
+        <w:t>F</w:t>
+      </w:r>
+      <w:r>
+        <w:rPr>
+          <w:rFonts w:ascii="Times New Roman" w:hAnsi="Times New Roman" w:cs="Times New Roman"/>
+          <w:b/>
+          <w:bCs/>
+        </w:rPr>
+        <w:t>LASK</w:t>
       </w:r>
       <w:r>
         <w:rPr>
@@ -1970,7 +1937,7 @@
           <w:sz w:val="23"/>
           <w:szCs w:val="23"/>
         </w:rPr>
-        <w:t>Handwriting-based writer identification system, achieving 9</w:t>
+        <w:t xml:space="preserve">Handwriting-based writer identification system, achieving </w:t>
       </w:r>
       <w:r>
         <w:rPr>
@@ -1978,7 +1945,23 @@
           <w:sz w:val="23"/>
           <w:szCs w:val="23"/>
         </w:rPr>
-        <w:t>6</w:t>
+        <w:t>~</w:t>
+      </w:r>
+      <w:r>
+        <w:rPr>
+          <w:rFonts w:ascii="Times New Roman" w:hAnsi="Times New Roman" w:cs="Times New Roman"/>
+          <w:sz w:val="23"/>
+          <w:szCs w:val="23"/>
+        </w:rPr>
+        <w:t>9</w:t>
+      </w:r>
+      <w:r>
+        <w:rPr>
+          <w:rFonts w:ascii="Times New Roman" w:hAnsi="Times New Roman" w:cs="Times New Roman"/>
+          <w:sz w:val="23"/>
+          <w:szCs w:val="23"/>
+        </w:rPr>
+        <w:t>3</w:t>
       </w:r>
       <w:r>
         <w:rPr>
@@ -2029,7 +2012,23 @@
           <w:sz w:val="23"/>
           <w:szCs w:val="23"/>
         </w:rPr>
-        <w:t>Integrated the trained model into a Django web application, enabling seamless handwriting recognition</w:t>
+        <w:t>Deployed the trained model on Hugging Face</w:t>
+      </w:r>
+      <w:r>
+        <w:rPr>
+          <w:rFonts w:ascii="Times New Roman" w:hAnsi="Times New Roman" w:cs="Times New Roman"/>
+          <w:sz w:val="23"/>
+          <w:szCs w:val="23"/>
+        </w:rPr>
+        <w:t xml:space="preserve"> to</w:t>
+      </w:r>
+      <w:r>
+        <w:rPr>
+          <w:rFonts w:ascii="Times New Roman" w:hAnsi="Times New Roman" w:cs="Times New Roman"/>
+          <w:sz w:val="23"/>
+          <w:szCs w:val="23"/>
+        </w:rPr>
+        <w:t xml:space="preserve"> showcase handwriting recognition capabilities.</w:t>
       </w:r>
     </w:p>
     <w:p>
@@ -2067,7 +2066,7 @@
         <mc:AlternateContent>
           <mc:Choice Requires="wps">
             <w:drawing>
-              <wp:inline distT="0" distB="0" distL="0" distR="0" wp14:anchorId="2C585D74" wp14:editId="5505FB50">
+              <wp:inline distT="0" distB="0" distL="0" distR="0" wp14:anchorId="6CCC09DE" wp14:editId="6AA3862D">
                 <wp:extent cx="6949440" cy="38100"/>
                 <wp:effectExtent l="0" t="0" r="22860" b="19050"/>
                 <wp:docPr id="1758216" name="Straight Connector 1">
@@ -2109,7 +2108,7 @@
           </mc:Choice>
           <mc:Fallback>
             <w:pict>
-              <v:line w14:anchorId="10C33379" id="Straight Connector 1" o:spid="_x0000_s1026" alt="&quot;&quot;" style="flip:y;visibility:visible;mso-wrap-style:square;mso-left-percent:-10001;mso-top-percent:-10001;mso-position-horizontal:absolute;mso-position-horizontal-relative:char;mso-position-vertical:absolute;mso-position-vertical-relative:line;mso-left-percent:-10001;mso-top-percent:-10001" from="0,0" to="547.2pt,3pt" o:gfxdata="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" strokecolor="black [3213]" strokeweight="1pt">
+              <v:line w14:anchorId="787F190B" id="Straight Connector 1" o:spid="_x0000_s1026" alt="&quot;&quot;" style="flip:y;visibility:visible;mso-wrap-style:square;mso-left-percent:-10001;mso-top-percent:-10001;mso-position-horizontal:absolute;mso-position-horizontal-relative:char;mso-position-vertical:absolute;mso-position-vertical-relative:line;mso-left-percent:-10001;mso-top-percent:-10001" from="0,0" to="547.2pt,3pt" o:gfxdata="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" strokecolor="black [3213]" strokeweight="1pt">
                 <v:stroke joinstyle="miter"/>
                 <w10:anchorlock/>
               </v:line>
@@ -2209,16 +2208,7 @@
           <w:bCs/>
           <w:sz w:val="22"/>
         </w:rPr>
-        <w:t>:</w:t>
-      </w:r>
-      <w:r>
-        <w:rPr>
-          <w:rFonts w:ascii="Times New Roman" w:hAnsi="Times New Roman" w:cs="Times New Roman"/>
-          <w:b/>
-          <w:bCs/>
-          <w:sz w:val="22"/>
-        </w:rPr>
-        <w:t xml:space="preserve">                                </w:t>
+        <w:t xml:space="preserve">:                                </w:t>
       </w:r>
       <w:r>
         <w:rPr>
@@ -2226,23 +2216,7 @@
           <w:sz w:val="23"/>
           <w:szCs w:val="23"/>
         </w:rPr>
-        <w:t>PostgreSQL, SQLite, MySQL,</w:t>
-      </w:r>
-      <w:r>
-        <w:rPr>
-          <w:rFonts w:ascii="Times New Roman" w:hAnsi="Times New Roman" w:cs="Times New Roman"/>
-          <w:sz w:val="23"/>
-          <w:szCs w:val="23"/>
-        </w:rPr>
-        <w:t xml:space="preserve"> Firebase</w:t>
-      </w:r>
-      <w:r>
-        <w:rPr>
-          <w:rFonts w:ascii="Times New Roman" w:hAnsi="Times New Roman" w:cs="Times New Roman"/>
-          <w:sz w:val="23"/>
-          <w:szCs w:val="23"/>
-        </w:rPr>
-        <w:t>, MongoDB</w:t>
+        <w:t>PostgreSQL, SQLite, MySQL, Firebase, MongoDB</w:t>
       </w:r>
     </w:p>
     <w:p>
@@ -2288,23 +2262,7 @@
           <w:sz w:val="23"/>
           <w:szCs w:val="23"/>
         </w:rPr>
-        <w:t>Docker, Git</w:t>
-      </w:r>
-      <w:r>
-        <w:rPr>
-          <w:rFonts w:ascii="Times New Roman" w:hAnsi="Times New Roman" w:cs="Times New Roman"/>
-          <w:sz w:val="23"/>
-          <w:szCs w:val="23"/>
-        </w:rPr>
-        <w:t>H</w:t>
-      </w:r>
-      <w:r>
-        <w:rPr>
-          <w:rFonts w:ascii="Times New Roman" w:hAnsi="Times New Roman" w:cs="Times New Roman"/>
-          <w:sz w:val="23"/>
-          <w:szCs w:val="23"/>
-        </w:rPr>
-        <w:t>ub Actions, GCP</w:t>
+        <w:t>Docker, GitHub Actions, GCP</w:t>
       </w:r>
     </w:p>
     <w:p>
@@ -2355,32 +2313,7 @@
           <w:rFonts w:ascii="Times New Roman" w:hAnsi="Times New Roman" w:cs="Times New Roman"/>
           <w:sz w:val="22"/>
         </w:rPr>
-        <w:t xml:space="preserve">             </w:t>
-      </w:r>
-      <w:r>
-        <w:rPr>
-          <w:rFonts w:ascii="Times New Roman" w:hAnsi="Times New Roman" w:cs="Times New Roman"/>
-          <w:sz w:val="22"/>
-        </w:rPr>
-        <w:t xml:space="preserve">          </w:t>
-      </w:r>
-      <w:proofErr w:type="spellStart"/>
-      <w:r>
-        <w:rPr>
-          <w:rFonts w:ascii="Times New Roman" w:hAnsi="Times New Roman" w:cs="Times New Roman"/>
-          <w:sz w:val="23"/>
-          <w:szCs w:val="23"/>
-        </w:rPr>
-        <w:t>Airbyte</w:t>
-      </w:r>
-      <w:proofErr w:type="spellEnd"/>
-      <w:r>
-        <w:rPr>
-          <w:rFonts w:ascii="Times New Roman" w:hAnsi="Times New Roman" w:cs="Times New Roman"/>
-          <w:sz w:val="23"/>
-          <w:szCs w:val="23"/>
-        </w:rPr>
-        <w:t xml:space="preserve">, </w:t>
+        <w:t xml:space="preserve">                       </w:t>
       </w:r>
       <w:r>
         <w:rPr>
@@ -2388,33 +2321,7 @@
           <w:sz w:val="23"/>
           <w:szCs w:val="23"/>
         </w:rPr>
-        <w:t>DBT</w:t>
-      </w:r>
-      <w:r>
-        <w:rPr>
-          <w:rFonts w:ascii="Times New Roman" w:hAnsi="Times New Roman" w:cs="Times New Roman"/>
-          <w:sz w:val="23"/>
-          <w:szCs w:val="23"/>
-        </w:rPr>
-        <w:t xml:space="preserve">, Snowflake, </w:t>
-      </w:r>
-      <w:proofErr w:type="spellStart"/>
-      <w:r>
-        <w:rPr>
-          <w:rFonts w:ascii="Times New Roman" w:hAnsi="Times New Roman" w:cs="Times New Roman"/>
-          <w:sz w:val="23"/>
-          <w:szCs w:val="23"/>
-        </w:rPr>
-        <w:t>Metabase</w:t>
-      </w:r>
-      <w:proofErr w:type="spellEnd"/>
-      <w:r>
-        <w:rPr>
-          <w:rFonts w:ascii="Times New Roman" w:hAnsi="Times New Roman" w:cs="Times New Roman"/>
-          <w:sz w:val="23"/>
-          <w:szCs w:val="23"/>
-        </w:rPr>
-        <w:t>,</w:t>
+        <w:t>Airbyte, DBT, Snowflake, Metabase,</w:t>
       </w:r>
       <w:r>
         <w:rPr>
@@ -2446,23 +2353,7 @@
           <w:sz w:val="23"/>
           <w:szCs w:val="23"/>
         </w:rPr>
-        <w:t xml:space="preserve"> Power</w:t>
-      </w:r>
-      <w:r>
-        <w:rPr>
-          <w:rFonts w:ascii="Times New Roman" w:hAnsi="Times New Roman" w:cs="Times New Roman"/>
-          <w:sz w:val="23"/>
-          <w:szCs w:val="23"/>
-        </w:rPr>
-        <w:t xml:space="preserve"> </w:t>
-      </w:r>
-      <w:r>
-        <w:rPr>
-          <w:rFonts w:ascii="Times New Roman" w:hAnsi="Times New Roman" w:cs="Times New Roman"/>
-          <w:sz w:val="23"/>
-          <w:szCs w:val="23"/>
-        </w:rPr>
-        <w:t>Bi</w:t>
+        <w:t xml:space="preserve"> Power Bi</w:t>
       </w:r>
     </w:p>
     <w:p>
@@ -2945,7 +2836,7 @@
   <w:abstractNum w:abstractNumId="9" w15:restartNumberingAfterBreak="0">
     <w:nsid w:val="FFFFFF89"/>
     <w:multiLevelType w:val="singleLevel"/>
-    <w:tmpl w:val="1988F36E"/>
+    <w:tmpl w:val="291091F0"/>
     <w:lvl w:ilvl="0">
       <w:start w:val="1"/>
       <w:numFmt w:val="bullet"/>
@@ -31323,6 +31214,7 @@
   </w:compat>
   <w:rsids>
     <w:rsidRoot w:val="000F7746"/>
+    <w:rsid w:val="000125CD"/>
     <w:rsid w:val="00035D64"/>
     <w:rsid w:val="000A336B"/>
     <w:rsid w:val="000B2146"/>
@@ -31344,10 +31236,12 @@
     <w:rsid w:val="004701D1"/>
     <w:rsid w:val="004A5277"/>
     <w:rsid w:val="00534F72"/>
+    <w:rsid w:val="00537C89"/>
     <w:rsid w:val="00544CB1"/>
     <w:rsid w:val="00553F7F"/>
     <w:rsid w:val="005C0817"/>
     <w:rsid w:val="005C2F35"/>
+    <w:rsid w:val="005D2CBA"/>
     <w:rsid w:val="005F13A6"/>
     <w:rsid w:val="00657D21"/>
     <w:rsid w:val="00683B14"/>
@@ -31359,6 +31253,7 @@
     <w:rsid w:val="00802980"/>
     <w:rsid w:val="00834B05"/>
     <w:rsid w:val="0083590A"/>
+    <w:rsid w:val="008362EB"/>
     <w:rsid w:val="00837C76"/>
     <w:rsid w:val="00857554"/>
     <w:rsid w:val="008756CC"/>
@@ -31383,8 +31278,10 @@
     <w:rsid w:val="00CA7E75"/>
     <w:rsid w:val="00CC10DB"/>
     <w:rsid w:val="00CD4857"/>
+    <w:rsid w:val="00D36976"/>
     <w:rsid w:val="00D5745D"/>
     <w:rsid w:val="00D66FFD"/>
+    <w:rsid w:val="00D951F6"/>
     <w:rsid w:val="00DF4154"/>
     <w:rsid w:val="00DF74DA"/>
     <w:rsid w:val="00E279A4"/>
@@ -32121,39 +32018,6 @@
 </file>
 
 <file path=customXml/item1.xml><?xml version="1.0" encoding="utf-8"?>
-<?mso-contentType ?>
-<FormTemplates xmlns="http://schemas.microsoft.com/sharepoint/v3/contenttype/forms">
-  <Display>DocumentLibraryForm</Display>
-  <Edit>DocumentLibraryForm</Edit>
-  <New>DocumentLibraryForm</New>
-</FormTemplates>
-</file>
-
-<file path=customXml/item2.xml><?xml version="1.0" encoding="utf-8"?>
-<p:properties xmlns:p="http://schemas.microsoft.com/office/2006/metadata/properties" xmlns:xsi="http://www.w3.org/2001/XMLSchema-instance" xmlns:pc="http://schemas.microsoft.com/office/infopath/2007/PartnerControls">
-  <documentManagement>
-    <_ip_UnifiedCompliancePolicyUIAction xmlns="http://schemas.microsoft.com/sharepoint/v3" xsi:nil="true"/>
-    <Image xmlns="71af3243-3dd4-4a8d-8c0d-dd76da1f02a5">
-      <Url xsi:nil="true"/>
-      <Description xsi:nil="true"/>
-    </Image>
-    <Status xmlns="71af3243-3dd4-4a8d-8c0d-dd76da1f02a5">Not started</Status>
-    <Background xmlns="71af3243-3dd4-4a8d-8c0d-dd76da1f02a5">false</Background>
-    <_ip_UnifiedCompliancePolicyProperties xmlns="http://schemas.microsoft.com/sharepoint/v3" xsi:nil="true"/>
-    <ImageTagsTaxHTField xmlns="71af3243-3dd4-4a8d-8c0d-dd76da1f02a5">
-      <Terms xmlns="http://schemas.microsoft.com/office/infopath/2007/PartnerControls"/>
-    </ImageTagsTaxHTField>
-    <TaxCatchAll xmlns="230e9df3-be65-4c73-a93b-d1236ebd677e" xsi:nil="true"/>
-    <MediaServiceKeyPoints xmlns="71af3243-3dd4-4a8d-8c0d-dd76da1f02a5" xsi:nil="true"/>
-  </documentManagement>
-</p:properties>
-</file>
-
-<file path=customXml/item3.xml><?xml version="1.0" encoding="utf-8"?>
-<b:Sources xmlns:b="http://schemas.openxmlformats.org/officeDocument/2006/bibliography" xmlns="http://schemas.openxmlformats.org/officeDocument/2006/bibliography" SelectedStyle="\APASixthEditionOfficeOnline.xsl" StyleName="APA" Version="6"/>
-</file>
-
-<file path=customXml/item4.xml><?xml version="1.0" encoding="utf-8"?>
 <ct:contentTypeSchema xmlns:ct="http://schemas.microsoft.com/office/2006/metadata/contentType" xmlns:ma="http://schemas.microsoft.com/office/2006/metadata/properties/metaAttributes" ct:_="" ma:_="" ma:contentTypeName="Document" ma:contentTypeID="0x01010079F111ED35F8CC479449609E8A0923A6" ma:contentTypeVersion="26" ma:contentTypeDescription="Create a new document." ma:contentTypeScope="" ma:versionID="ac37c1753acd5e330d2062ccec26ea66">
   <xsd:schema xmlns:xsd="http://www.w3.org/2001/XMLSchema" xmlns:xs="http://www.w3.org/2001/XMLSchema" xmlns:p="http://schemas.microsoft.com/office/2006/metadata/properties" xmlns:ns1="http://schemas.microsoft.com/sharepoint/v3" xmlns:ns2="71af3243-3dd4-4a8d-8c0d-dd76da1f02a5" xmlns:ns3="16c05727-aa75-4e4a-9b5f-8a80a1165891" xmlns:ns4="230e9df3-be65-4c73-a93b-d1236ebd677e" targetNamespace="http://schemas.microsoft.com/office/2006/metadata/properties" ma:root="true" ma:fieldsID="3b340c7101c92c5120abd06486f94548" ns1:_="" ns2:_="" ns3:_="" ns4:_="">
     <xsd:import namespace="http://schemas.microsoft.com/sharepoint/v3"/>
@@ -32453,35 +32317,40 @@
 </ct:contentTypeSchema>
 </file>
 
-<file path=customXml/itemProps1.xml><?xml version="1.0" encoding="utf-8"?>
-<ds:datastoreItem xmlns:ds="http://schemas.openxmlformats.org/officeDocument/2006/customXml" ds:itemID="{AABE5AEB-BD32-46FB-B4E8-5C314C3FA503}">
-  <ds:schemaRefs>
-    <ds:schemaRef ds:uri="http://schemas.microsoft.com/sharepoint/v3/contenttype/forms"/>
-  </ds:schemaRefs>
-</ds:datastoreItem>
+<file path=customXml/item2.xml><?xml version="1.0" encoding="utf-8"?>
+<b:Sources xmlns:b="http://schemas.openxmlformats.org/officeDocument/2006/bibliography" xmlns="http://schemas.openxmlformats.org/officeDocument/2006/bibliography" SelectedStyle="\APASixthEditionOfficeOnline.xsl" StyleName="APA" Version="6"/>
 </file>
 
-<file path=customXml/itemProps2.xml><?xml version="1.0" encoding="utf-8"?>
-<ds:datastoreItem xmlns:ds="http://schemas.openxmlformats.org/officeDocument/2006/customXml" ds:itemID="{A9893E80-0AB2-4C42-8D6E-F0C64251EDE9}">
-  <ds:schemaRefs>
-    <ds:schemaRef ds:uri="http://schemas.microsoft.com/office/2006/metadata/properties"/>
-    <ds:schemaRef ds:uri="http://schemas.microsoft.com/office/infopath/2007/PartnerControls"/>
-    <ds:schemaRef ds:uri="http://schemas.microsoft.com/sharepoint/v3"/>
-    <ds:schemaRef ds:uri="71af3243-3dd4-4a8d-8c0d-dd76da1f02a5"/>
-    <ds:schemaRef ds:uri="230e9df3-be65-4c73-a93b-d1236ebd677e"/>
-  </ds:schemaRefs>
-</ds:datastoreItem>
+<file path=customXml/item3.xml><?xml version="1.0" encoding="utf-8"?>
+<p:properties xmlns:p="http://schemas.microsoft.com/office/2006/metadata/properties" xmlns:xsi="http://www.w3.org/2001/XMLSchema-instance" xmlns:pc="http://schemas.microsoft.com/office/infopath/2007/PartnerControls">
+  <documentManagement>
+    <_ip_UnifiedCompliancePolicyUIAction xmlns="http://schemas.microsoft.com/sharepoint/v3" xsi:nil="true"/>
+    <Image xmlns="71af3243-3dd4-4a8d-8c0d-dd76da1f02a5">
+      <Url xsi:nil="true"/>
+      <Description xsi:nil="true"/>
+    </Image>
+    <Status xmlns="71af3243-3dd4-4a8d-8c0d-dd76da1f02a5">Not started</Status>
+    <Background xmlns="71af3243-3dd4-4a8d-8c0d-dd76da1f02a5">false</Background>
+    <_ip_UnifiedCompliancePolicyProperties xmlns="http://schemas.microsoft.com/sharepoint/v3" xsi:nil="true"/>
+    <ImageTagsTaxHTField xmlns="71af3243-3dd4-4a8d-8c0d-dd76da1f02a5">
+      <Terms xmlns="http://schemas.microsoft.com/office/infopath/2007/PartnerControls"/>
+    </ImageTagsTaxHTField>
+    <TaxCatchAll xmlns="230e9df3-be65-4c73-a93b-d1236ebd677e" xsi:nil="true"/>
+    <MediaServiceKeyPoints xmlns="71af3243-3dd4-4a8d-8c0d-dd76da1f02a5" xsi:nil="true"/>
+  </documentManagement>
+</p:properties>
 </file>
 
-<file path=customXml/itemProps3.xml><?xml version="1.0" encoding="utf-8"?>
-<ds:datastoreItem xmlns:ds="http://schemas.openxmlformats.org/officeDocument/2006/customXml" ds:itemID="{80A9F6A7-C362-4B22-98E3-15EE865AB95D}">
-  <ds:schemaRefs>
-    <ds:schemaRef ds:uri="http://schemas.openxmlformats.org/officeDocument/2006/bibliography"/>
-  </ds:schemaRefs>
-</ds:datastoreItem>
+<file path=customXml/item4.xml><?xml version="1.0" encoding="utf-8"?>
+<?mso-contentType ?>
+<FormTemplates xmlns="http://schemas.microsoft.com/sharepoint/v3/contenttype/forms">
+  <Display>DocumentLibraryForm</Display>
+  <Edit>DocumentLibraryForm</Edit>
+  <New>DocumentLibraryForm</New>
+</FormTemplates>
 </file>
 
-<file path=customXml/itemProps4.xml><?xml version="1.0" encoding="utf-8"?>
+<file path=customXml/itemProps1.xml><?xml version="1.0" encoding="utf-8"?>
 <ds:datastoreItem xmlns:ds="http://schemas.openxmlformats.org/officeDocument/2006/customXml" ds:itemID="{46268ACC-32FC-4261-BF80-5F6DE34E1C11}">
   <ds:schemaRefs>
     <ds:schemaRef ds:uri="http://schemas.microsoft.com/office/2006/metadata/contentType"/>
@@ -32502,6 +32371,34 @@
 </ds:datastoreItem>
 </file>
 
+<file path=customXml/itemProps2.xml><?xml version="1.0" encoding="utf-8"?>
+<ds:datastoreItem xmlns:ds="http://schemas.openxmlformats.org/officeDocument/2006/customXml" ds:itemID="{80A9F6A7-C362-4B22-98E3-15EE865AB95D}">
+  <ds:schemaRefs>
+    <ds:schemaRef ds:uri="http://schemas.openxmlformats.org/officeDocument/2006/bibliography"/>
+  </ds:schemaRefs>
+</ds:datastoreItem>
+</file>
+
+<file path=customXml/itemProps3.xml><?xml version="1.0" encoding="utf-8"?>
+<ds:datastoreItem xmlns:ds="http://schemas.openxmlformats.org/officeDocument/2006/customXml" ds:itemID="{A9893E80-0AB2-4C42-8D6E-F0C64251EDE9}">
+  <ds:schemaRefs>
+    <ds:schemaRef ds:uri="http://schemas.microsoft.com/office/2006/metadata/properties"/>
+    <ds:schemaRef ds:uri="http://schemas.microsoft.com/office/infopath/2007/PartnerControls"/>
+    <ds:schemaRef ds:uri="http://schemas.microsoft.com/sharepoint/v3"/>
+    <ds:schemaRef ds:uri="71af3243-3dd4-4a8d-8c0d-dd76da1f02a5"/>
+    <ds:schemaRef ds:uri="230e9df3-be65-4c73-a93b-d1236ebd677e"/>
+  </ds:schemaRefs>
+</ds:datastoreItem>
+</file>
+
+<file path=customXml/itemProps4.xml><?xml version="1.0" encoding="utf-8"?>
+<ds:datastoreItem xmlns:ds="http://schemas.openxmlformats.org/officeDocument/2006/customXml" ds:itemID="{AABE5AEB-BD32-46FB-B4E8-5C314C3FA503}">
+  <ds:schemaRefs>
+    <ds:schemaRef ds:uri="http://schemas.microsoft.com/sharepoint/v3/contenttype/forms"/>
+  </ds:schemaRefs>
+</ds:datastoreItem>
+</file>
+
 <file path=docMetadata/LabelInfo.xml><?xml version="1.0" encoding="utf-8"?>
 <clbl:labelList xmlns:clbl="http://schemas.microsoft.com/office/2020/mipLabelMetadata"/>
 </file>
</xml_diff>

<commit_message>
Add AI chatbot feature with UI and functionality; update resume portfolio link
</commit_message>
<xml_diff>
--- a/packages/Resume/Resume - Muhammad Hasnain Fatmi.docx
+++ b/packages/Resume/Resume - Muhammad Hasnain Fatmi.docx
@@ -185,7 +185,27 @@
             <w:bCs/>
             <w:sz w:val="22"/>
           </w:rPr>
-          <w:t>Portfolio</w:t>
+          <w:t>Por</w:t>
+        </w:r>
+        <w:r>
+          <w:rPr>
+            <w:rStyle w:val="Hyperlink"/>
+            <w:rFonts w:ascii="Times New Roman" w:hAnsi="Times New Roman" w:cs="Times New Roman"/>
+            <w:b/>
+            <w:bCs/>
+            <w:sz w:val="22"/>
+          </w:rPr>
+          <w:t>t</w:t>
+        </w:r>
+        <w:r>
+          <w:rPr>
+            <w:rStyle w:val="Hyperlink"/>
+            <w:rFonts w:ascii="Times New Roman" w:hAnsi="Times New Roman" w:cs="Times New Roman"/>
+            <w:b/>
+            <w:bCs/>
+            <w:sz w:val="22"/>
+          </w:rPr>
+          <w:t>folio</w:t>
         </w:r>
       </w:hyperlink>
       <w:r>
@@ -31216,6 +31236,7 @@
     <w:rsidRoot w:val="000F7746"/>
     <w:rsid w:val="000125CD"/>
     <w:rsid w:val="00035D64"/>
+    <w:rsid w:val="00077EF0"/>
     <w:rsid w:val="000A336B"/>
     <w:rsid w:val="000B2146"/>
     <w:rsid w:val="000C2D04"/>
@@ -31260,6 +31281,7 @@
     <w:rsid w:val="008B4E3B"/>
     <w:rsid w:val="0091646A"/>
     <w:rsid w:val="00935E37"/>
+    <w:rsid w:val="009462DF"/>
     <w:rsid w:val="009516A9"/>
     <w:rsid w:val="009936D5"/>
     <w:rsid w:val="009D5996"/>
@@ -32018,6 +32040,10 @@
 </file>
 
 <file path=customXml/item1.xml><?xml version="1.0" encoding="utf-8"?>
+<b:Sources xmlns:b="http://schemas.openxmlformats.org/officeDocument/2006/bibliography" xmlns="http://schemas.openxmlformats.org/officeDocument/2006/bibliography" SelectedStyle="\APASixthEditionOfficeOnline.xsl" StyleName="APA" Version="6"/>
+</file>
+
+<file path=customXml/item2.xml><?xml version="1.0" encoding="utf-8"?>
 <ct:contentTypeSchema xmlns:ct="http://schemas.microsoft.com/office/2006/metadata/contentType" xmlns:ma="http://schemas.microsoft.com/office/2006/metadata/properties/metaAttributes" ct:_="" ma:_="" ma:contentTypeName="Document" ma:contentTypeID="0x01010079F111ED35F8CC479449609E8A0923A6" ma:contentTypeVersion="26" ma:contentTypeDescription="Create a new document." ma:contentTypeScope="" ma:versionID="ac37c1753acd5e330d2062ccec26ea66">
   <xsd:schema xmlns:xsd="http://www.w3.org/2001/XMLSchema" xmlns:xs="http://www.w3.org/2001/XMLSchema" xmlns:p="http://schemas.microsoft.com/office/2006/metadata/properties" xmlns:ns1="http://schemas.microsoft.com/sharepoint/v3" xmlns:ns2="71af3243-3dd4-4a8d-8c0d-dd76da1f02a5" xmlns:ns3="16c05727-aa75-4e4a-9b5f-8a80a1165891" xmlns:ns4="230e9df3-be65-4c73-a93b-d1236ebd677e" targetNamespace="http://schemas.microsoft.com/office/2006/metadata/properties" ma:root="true" ma:fieldsID="3b340c7101c92c5120abd06486f94548" ns1:_="" ns2:_="" ns3:_="" ns4:_="">
     <xsd:import namespace="http://schemas.microsoft.com/sharepoint/v3"/>
@@ -32317,11 +32343,16 @@
 </ct:contentTypeSchema>
 </file>
 
-<file path=customXml/item2.xml><?xml version="1.0" encoding="utf-8"?>
-<b:Sources xmlns:b="http://schemas.openxmlformats.org/officeDocument/2006/bibliography" xmlns="http://schemas.openxmlformats.org/officeDocument/2006/bibliography" SelectedStyle="\APASixthEditionOfficeOnline.xsl" StyleName="APA" Version="6"/>
+<file path=customXml/item3.xml><?xml version="1.0" encoding="utf-8"?>
+<?mso-contentType ?>
+<FormTemplates xmlns="http://schemas.microsoft.com/sharepoint/v3/contenttype/forms">
+  <Display>DocumentLibraryForm</Display>
+  <Edit>DocumentLibraryForm</Edit>
+  <New>DocumentLibraryForm</New>
+</FormTemplates>
 </file>
 
-<file path=customXml/item3.xml><?xml version="1.0" encoding="utf-8"?>
+<file path=customXml/item4.xml><?xml version="1.0" encoding="utf-8"?>
 <p:properties xmlns:p="http://schemas.microsoft.com/office/2006/metadata/properties" xmlns:xsi="http://www.w3.org/2001/XMLSchema-instance" xmlns:pc="http://schemas.microsoft.com/office/infopath/2007/PartnerControls">
   <documentManagement>
     <_ip_UnifiedCompliancePolicyUIAction xmlns="http://schemas.microsoft.com/sharepoint/v3" xsi:nil="true"/>
@@ -32341,16 +32372,15 @@
 </p:properties>
 </file>
 
-<file path=customXml/item4.xml><?xml version="1.0" encoding="utf-8"?>
-<?mso-contentType ?>
-<FormTemplates xmlns="http://schemas.microsoft.com/sharepoint/v3/contenttype/forms">
-  <Display>DocumentLibraryForm</Display>
-  <Edit>DocumentLibraryForm</Edit>
-  <New>DocumentLibraryForm</New>
-</FormTemplates>
+<file path=customXml/itemProps1.xml><?xml version="1.0" encoding="utf-8"?>
+<ds:datastoreItem xmlns:ds="http://schemas.openxmlformats.org/officeDocument/2006/customXml" ds:itemID="{80A9F6A7-C362-4B22-98E3-15EE865AB95D}">
+  <ds:schemaRefs>
+    <ds:schemaRef ds:uri="http://schemas.openxmlformats.org/officeDocument/2006/bibliography"/>
+  </ds:schemaRefs>
+</ds:datastoreItem>
 </file>
 
-<file path=customXml/itemProps1.xml><?xml version="1.0" encoding="utf-8"?>
+<file path=customXml/itemProps2.xml><?xml version="1.0" encoding="utf-8"?>
 <ds:datastoreItem xmlns:ds="http://schemas.openxmlformats.org/officeDocument/2006/customXml" ds:itemID="{46268ACC-32FC-4261-BF80-5F6DE34E1C11}">
   <ds:schemaRefs>
     <ds:schemaRef ds:uri="http://schemas.microsoft.com/office/2006/metadata/contentType"/>
@@ -32371,15 +32401,15 @@
 </ds:datastoreItem>
 </file>
 
-<file path=customXml/itemProps2.xml><?xml version="1.0" encoding="utf-8"?>
-<ds:datastoreItem xmlns:ds="http://schemas.openxmlformats.org/officeDocument/2006/customXml" ds:itemID="{80A9F6A7-C362-4B22-98E3-15EE865AB95D}">
+<file path=customXml/itemProps3.xml><?xml version="1.0" encoding="utf-8"?>
+<ds:datastoreItem xmlns:ds="http://schemas.openxmlformats.org/officeDocument/2006/customXml" ds:itemID="{AABE5AEB-BD32-46FB-B4E8-5C314C3FA503}">
   <ds:schemaRefs>
-    <ds:schemaRef ds:uri="http://schemas.openxmlformats.org/officeDocument/2006/bibliography"/>
+    <ds:schemaRef ds:uri="http://schemas.microsoft.com/sharepoint/v3/contenttype/forms"/>
   </ds:schemaRefs>
 </ds:datastoreItem>
 </file>
 
-<file path=customXml/itemProps3.xml><?xml version="1.0" encoding="utf-8"?>
+<file path=customXml/itemProps4.xml><?xml version="1.0" encoding="utf-8"?>
 <ds:datastoreItem xmlns:ds="http://schemas.openxmlformats.org/officeDocument/2006/customXml" ds:itemID="{A9893E80-0AB2-4C42-8D6E-F0C64251EDE9}">
   <ds:schemaRefs>
     <ds:schemaRef ds:uri="http://schemas.microsoft.com/office/2006/metadata/properties"/>
@@ -32391,14 +32421,6 @@
 </ds:datastoreItem>
 </file>
 
-<file path=customXml/itemProps4.xml><?xml version="1.0" encoding="utf-8"?>
-<ds:datastoreItem xmlns:ds="http://schemas.openxmlformats.org/officeDocument/2006/customXml" ds:itemID="{AABE5AEB-BD32-46FB-B4E8-5C314C3FA503}">
-  <ds:schemaRefs>
-    <ds:schemaRef ds:uri="http://schemas.microsoft.com/sharepoint/v3/contenttype/forms"/>
-  </ds:schemaRefs>
-</ds:datastoreItem>
-</file>
-
 <file path=docMetadata/LabelInfo.xml><?xml version="1.0" encoding="utf-8"?>
 <clbl:labelList xmlns:clbl="http://schemas.microsoft.com/office/2020/mipLabelMetadata"/>
 </file>
</xml_diff>